<commit_message>
ville de france exo 2ème partie
</commit_message>
<xml_diff>
--- a/Doc_exo_ville.docx
+++ b/Doc_exo_ville.docx
@@ -59,6 +59,11 @@
     </w:p>
     <w:p>
       <w:r>
+        <w:t>2.1</w:t>
+      </w:r>
+    </w:p>
+    <w:p>
+      <w:r>
         <w:rPr>
           <w:noProof/>
         </w:rPr>
@@ -169,6 +174,11 @@
     </w:p>
     <w:p>
       <w:r>
+        <w:t>2.2 :</w:t>
+      </w:r>
+    </w:p>
+    <w:p>
+      <w:r>
         <w:rPr>
           <w:noProof/>
         </w:rPr>
@@ -224,9 +234,15 @@
     </w:p>
     <w:p>
       <w:r>
+        <w:t>2.3 :</w:t>
+      </w:r>
+    </w:p>
+    <w:p>
+      <w:r>
         <w:rPr>
           <w:noProof/>
         </w:rPr>
+        <w:lastRenderedPageBreak/>
         <w:drawing>
           <wp:inline distT="0" distB="0" distL="0" distR="0">
             <wp:extent cx="3600450" cy="971550"/>
@@ -276,9 +292,277 @@
           </wp:inline>
         </w:drawing>
       </w:r>
+    </w:p>
+    <w:p>
+      <w:r>
+        <w:t xml:space="preserve">2.4 : </w:t>
+      </w:r>
+      <w:r>
+        <w:drawing>
+          <wp:inline distT="0" distB="0" distL="0" distR="0" wp14:anchorId="0DA37E86" wp14:editId="10F2EAF0">
+            <wp:extent cx="5760720" cy="2185035"/>
+            <wp:effectExtent l="0" t="0" r="0" b="5715"/>
+            <wp:docPr id="12" name="Image 12"/>
+            <wp:cNvGraphicFramePr>
+              <a:graphicFrameLocks xmlns:a="http://schemas.openxmlformats.org/drawingml/2006/main" noChangeAspect="1"/>
+            </wp:cNvGraphicFramePr>
+            <a:graphic xmlns:a="http://schemas.openxmlformats.org/drawingml/2006/main">
+              <a:graphicData uri="http://schemas.openxmlformats.org/drawingml/2006/picture">
+                <pic:pic xmlns:pic="http://schemas.openxmlformats.org/drawingml/2006/picture">
+                  <pic:nvPicPr>
+                    <pic:cNvPr id="1" name=""/>
+                    <pic:cNvPicPr/>
+                  </pic:nvPicPr>
+                  <pic:blipFill>
+                    <a:blip r:embed="rId9"/>
+                    <a:stretch>
+                      <a:fillRect/>
+                    </a:stretch>
+                  </pic:blipFill>
+                  <pic:spPr>
+                    <a:xfrm>
+                      <a:off x="0" y="0"/>
+                      <a:ext cx="5760720" cy="2185035"/>
+                    </a:xfrm>
+                    <a:prstGeom prst="rect">
+                      <a:avLst/>
+                    </a:prstGeom>
+                  </pic:spPr>
+                </pic:pic>
+              </a:graphicData>
+            </a:graphic>
+          </wp:inline>
+        </w:drawing>
+      </w:r>
+    </w:p>
+    <w:p>
+      <w:r>
+        <w:t xml:space="preserve">2.5 : </w:t>
+      </w:r>
+      <w:r>
+        <w:drawing>
+          <wp:inline distT="0" distB="0" distL="0" distR="0" wp14:anchorId="0E56A72F" wp14:editId="2D7FB9F1">
+            <wp:extent cx="5760720" cy="1054735"/>
+            <wp:effectExtent l="0" t="0" r="0" b="0"/>
+            <wp:docPr id="1" name="Image 1"/>
+            <wp:cNvGraphicFramePr>
+              <a:graphicFrameLocks xmlns:a="http://schemas.openxmlformats.org/drawingml/2006/main" noChangeAspect="1"/>
+            </wp:cNvGraphicFramePr>
+            <a:graphic xmlns:a="http://schemas.openxmlformats.org/drawingml/2006/main">
+              <a:graphicData uri="http://schemas.openxmlformats.org/drawingml/2006/picture">
+                <pic:pic xmlns:pic="http://schemas.openxmlformats.org/drawingml/2006/picture">
+                  <pic:nvPicPr>
+                    <pic:cNvPr id="1" name=""/>
+                    <pic:cNvPicPr/>
+                  </pic:nvPicPr>
+                  <pic:blipFill>
+                    <a:blip r:embed="rId10"/>
+                    <a:stretch>
+                      <a:fillRect/>
+                    </a:stretch>
+                  </pic:blipFill>
+                  <pic:spPr>
+                    <a:xfrm>
+                      <a:off x="0" y="0"/>
+                      <a:ext cx="5760720" cy="1054735"/>
+                    </a:xfrm>
+                    <a:prstGeom prst="rect">
+                      <a:avLst/>
+                    </a:prstGeom>
+                  </pic:spPr>
+                </pic:pic>
+              </a:graphicData>
+            </a:graphic>
+          </wp:inline>
+        </w:drawing>
+      </w:r>
+    </w:p>
+    <w:p>
+      <w:r>
+        <w:t>2.6 :</w:t>
+      </w:r>
+      <w:r>
+        <w:t xml:space="preserve"> </w:t>
+      </w:r>
+      <w:r>
+        <w:rPr>
+          <w:noProof/>
+        </w:rPr>
+        <w:drawing>
+          <wp:inline distT="0" distB="0" distL="0" distR="0">
+            <wp:extent cx="5760720" cy="1185637"/>
+            <wp:effectExtent l="0" t="0" r="0" b="0"/>
+            <wp:docPr id="13" name="Image 13" descr="https://cdn.discordapp.com/attachments/1311622361862246400/1311711204804399104/image.png?ex=6749d9c1&amp;is=67488841&amp;hm=131e4725c628ea2368bd441e7b845bc2c86fb7b4f05953f15e994b79f3824096&amp;"/>
+            <wp:cNvGraphicFramePr>
+              <a:graphicFrameLocks xmlns:a="http://schemas.openxmlformats.org/drawingml/2006/main" noChangeAspect="1"/>
+            </wp:cNvGraphicFramePr>
+            <a:graphic xmlns:a="http://schemas.openxmlformats.org/drawingml/2006/main">
+              <a:graphicData uri="http://schemas.openxmlformats.org/drawingml/2006/picture">
+                <pic:pic xmlns:pic="http://schemas.openxmlformats.org/drawingml/2006/picture">
+                  <pic:nvPicPr>
+                    <pic:cNvPr id="0" name="Picture 11" descr="https://cdn.discordapp.com/attachments/1311622361862246400/1311711204804399104/image.png?ex=6749d9c1&amp;is=67488841&amp;hm=131e4725c628ea2368bd441e7b845bc2c86fb7b4f05953f15e994b79f3824096&amp;"/>
+                    <pic:cNvPicPr>
+                      <a:picLocks noChangeAspect="1" noChangeArrowheads="1"/>
+                    </pic:cNvPicPr>
+                  </pic:nvPicPr>
+                  <pic:blipFill>
+                    <a:blip r:embed="rId11">
+                      <a:extLst>
+                        <a:ext uri="{28A0092B-C50C-407E-A947-70E740481C1C}">
+                          <a14:useLocalDpi xmlns:a14="http://schemas.microsoft.com/office/drawing/2010/main" val="0"/>
+                        </a:ext>
+                      </a:extLst>
+                    </a:blip>
+                    <a:srcRect/>
+                    <a:stretch>
+                      <a:fillRect/>
+                    </a:stretch>
+                  </pic:blipFill>
+                  <pic:spPr bwMode="auto">
+                    <a:xfrm>
+                      <a:off x="0" y="0"/>
+                      <a:ext cx="5760720" cy="1185637"/>
+                    </a:xfrm>
+                    <a:prstGeom prst="rect">
+                      <a:avLst/>
+                    </a:prstGeom>
+                    <a:noFill/>
+                    <a:ln>
+                      <a:noFill/>
+                    </a:ln>
+                  </pic:spPr>
+                </pic:pic>
+              </a:graphicData>
+            </a:graphic>
+          </wp:inline>
+        </w:drawing>
+      </w:r>
+    </w:p>
+    <w:p>
+      <w:r>
+        <w:t>2.7 :</w:t>
+      </w:r>
+    </w:p>
+    <w:p>
+      <w:r>
+        <w:rPr>
+          <w:noProof/>
+        </w:rPr>
+        <w:drawing>
+          <wp:inline distT="0" distB="0" distL="0" distR="0">
+            <wp:extent cx="4981575" cy="1181100"/>
+            <wp:effectExtent l="0" t="0" r="9525" b="0"/>
+            <wp:docPr id="15" name="Image 15" descr="https://cdn.discordapp.com/attachments/1311622361862246400/1311716732221522032/image.png?ex=6749dee7&amp;is=67488d67&amp;hm=ba322fcbe45c798e6a50bf8f6a24b59a623038d30b012c7d483ca77acd51f561&amp;"/>
+            <wp:cNvGraphicFramePr>
+              <a:graphicFrameLocks xmlns:a="http://schemas.openxmlformats.org/drawingml/2006/main" noChangeAspect="1"/>
+            </wp:cNvGraphicFramePr>
+            <a:graphic xmlns:a="http://schemas.openxmlformats.org/drawingml/2006/main">
+              <a:graphicData uri="http://schemas.openxmlformats.org/drawingml/2006/picture">
+                <pic:pic xmlns:pic="http://schemas.openxmlformats.org/drawingml/2006/picture">
+                  <pic:nvPicPr>
+                    <pic:cNvPr id="0" name="Picture 18" descr="https://cdn.discordapp.com/attachments/1311622361862246400/1311716732221522032/image.png?ex=6749dee7&amp;is=67488d67&amp;hm=ba322fcbe45c798e6a50bf8f6a24b59a623038d30b012c7d483ca77acd51f561&amp;"/>
+                    <pic:cNvPicPr>
+                      <a:picLocks noChangeAspect="1" noChangeArrowheads="1"/>
+                    </pic:cNvPicPr>
+                  </pic:nvPicPr>
+                  <pic:blipFill>
+                    <a:blip r:embed="rId12">
+                      <a:extLst>
+                        <a:ext uri="{28A0092B-C50C-407E-A947-70E740481C1C}">
+                          <a14:useLocalDpi xmlns:a14="http://schemas.microsoft.com/office/drawing/2010/main" val="0"/>
+                        </a:ext>
+                      </a:extLst>
+                    </a:blip>
+                    <a:srcRect/>
+                    <a:stretch>
+                      <a:fillRect/>
+                    </a:stretch>
+                  </pic:blipFill>
+                  <pic:spPr bwMode="auto">
+                    <a:xfrm>
+                      <a:off x="0" y="0"/>
+                      <a:ext cx="4981575" cy="1181100"/>
+                    </a:xfrm>
+                    <a:prstGeom prst="rect">
+                      <a:avLst/>
+                    </a:prstGeom>
+                    <a:noFill/>
+                    <a:ln>
+                      <a:noFill/>
+                    </a:ln>
+                  </pic:spPr>
+                </pic:pic>
+              </a:graphicData>
+            </a:graphic>
+          </wp:inline>
+        </w:drawing>
+      </w:r>
+    </w:p>
+    <w:p>
+      <w:r>
+        <w:t>2.8 :</w:t>
+      </w:r>
+    </w:p>
+    <w:p>
+      <w:r>
+        <w:rPr>
+          <w:noProof/>
+        </w:rPr>
+        <w:lastRenderedPageBreak/>
+        <w:drawing>
+          <wp:inline distT="0" distB="0" distL="0" distR="0">
+            <wp:extent cx="5760720" cy="2344479"/>
+            <wp:effectExtent l="0" t="0" r="0" b="0"/>
+            <wp:docPr id="16" name="Image 16" descr="https://cdn.discordapp.com/attachments/1311622361862246400/1311721953383415828/image.png?ex=6749e3c4&amp;is=67489244&amp;hm=92df8816fe7c8fdbae25901ad1174a851b365a432fbac21d7dd85ef425e4b58b&amp;"/>
+            <wp:cNvGraphicFramePr>
+              <a:graphicFrameLocks xmlns:a="http://schemas.openxmlformats.org/drawingml/2006/main" noChangeAspect="1"/>
+            </wp:cNvGraphicFramePr>
+            <a:graphic xmlns:a="http://schemas.openxmlformats.org/drawingml/2006/main">
+              <a:graphicData uri="http://schemas.openxmlformats.org/drawingml/2006/picture">
+                <pic:pic xmlns:pic="http://schemas.openxmlformats.org/drawingml/2006/picture">
+                  <pic:nvPicPr>
+                    <pic:cNvPr id="0" name="Picture 20" descr="https://cdn.discordapp.com/attachments/1311622361862246400/1311721953383415828/image.png?ex=6749e3c4&amp;is=67489244&amp;hm=92df8816fe7c8fdbae25901ad1174a851b365a432fbac21d7dd85ef425e4b58b&amp;"/>
+                    <pic:cNvPicPr>
+                      <a:picLocks noChangeAspect="1" noChangeArrowheads="1"/>
+                    </pic:cNvPicPr>
+                  </pic:nvPicPr>
+                  <pic:blipFill>
+                    <a:blip r:embed="rId13">
+                      <a:extLst>
+                        <a:ext uri="{28A0092B-C50C-407E-A947-70E740481C1C}">
+                          <a14:useLocalDpi xmlns:a14="http://schemas.microsoft.com/office/drawing/2010/main" val="0"/>
+                        </a:ext>
+                      </a:extLst>
+                    </a:blip>
+                    <a:srcRect/>
+                    <a:stretch>
+                      <a:fillRect/>
+                    </a:stretch>
+                  </pic:blipFill>
+                  <pic:spPr bwMode="auto">
+                    <a:xfrm>
+                      <a:off x="0" y="0"/>
+                      <a:ext cx="5760720" cy="2344479"/>
+                    </a:xfrm>
+                    <a:prstGeom prst="rect">
+                      <a:avLst/>
+                    </a:prstGeom>
+                    <a:noFill/>
+                    <a:ln>
+                      <a:noFill/>
+                    </a:ln>
+                  </pic:spPr>
+                </pic:pic>
+              </a:graphicData>
+            </a:graphic>
+          </wp:inline>
+        </w:drawing>
+      </w:r>
       <w:bookmarkStart w:id="0" w:name="_GoBack"/>
       <w:bookmarkEnd w:id="0"/>
     </w:p>
+    <w:p/>
+    <w:p/>
     <w:sectPr>
       <w:pgSz w:w="11906" w:h="16838"/>
       <w:pgMar w:top="1417" w:right="1417" w:bottom="1417" w:left="1417" w:header="708" w:footer="708" w:gutter="0"/>

</xml_diff>